<commit_message>
Arreglo de actividad y actividad de ingles
</commit_message>
<xml_diff>
--- a/Comunicación/6)Ultima actividad/El Cometa Halley.docx
+++ b/Comunicación/6)Ultima actividad/El Cometa Halley.docx
@@ -76,43 +76,7 @@
                 <w:sz w:val="22"/>
                 <w:szCs w:val="22"/>
               </w:rPr>
-              <w:t xml:space="preserve">Harold </w:t>
-            </w:r>
-            <w:proofErr w:type="spellStart"/>
-            <w:r>
-              <w:rPr>
-                <w:rFonts w:ascii="Arial" w:eastAsia="Arial" w:hAnsi="Arial" w:cs="Arial"/>
-                <w:sz w:val="22"/>
-                <w:szCs w:val="22"/>
-              </w:rPr>
-              <w:t>Yulian</w:t>
-            </w:r>
-            <w:proofErr w:type="spellEnd"/>
-            <w:r>
-              <w:rPr>
-                <w:rFonts w:ascii="Arial" w:eastAsia="Arial" w:hAnsi="Arial" w:cs="Arial"/>
-                <w:sz w:val="22"/>
-                <w:szCs w:val="22"/>
-              </w:rPr>
-              <w:t xml:space="preserve"> </w:t>
-            </w:r>
-            <w:proofErr w:type="spellStart"/>
-            <w:r>
-              <w:rPr>
-                <w:rFonts w:ascii="Arial" w:eastAsia="Arial" w:hAnsi="Arial" w:cs="Arial"/>
-                <w:sz w:val="22"/>
-                <w:szCs w:val="22"/>
-              </w:rPr>
-              <w:t>Sanchez</w:t>
-            </w:r>
-            <w:proofErr w:type="spellEnd"/>
-            <w:r>
-              <w:rPr>
-                <w:rFonts w:ascii="Arial" w:eastAsia="Arial" w:hAnsi="Arial" w:cs="Arial"/>
-                <w:sz w:val="22"/>
-                <w:szCs w:val="22"/>
-              </w:rPr>
-              <w:t xml:space="preserve"> Alcantar</w:t>
+              <w:t>Harold Yulian Sanchez Alcantar</w:t>
             </w:r>
           </w:p>
         </w:tc>
@@ -1178,6 +1142,21 @@
           <w:rFonts w:ascii="Arial" w:eastAsia="Arial" w:hAnsi="Arial" w:cs="Arial"/>
         </w:rPr>
         <w:t xml:space="preserve">Cristian le dice a Raúl que se verán el domingo con los demás chicos a la 1:00 de la tarde, tienen que verse en la estación de la piscina. </w:t>
+      </w:r>
+    </w:p>
+    <w:p>
+      <w:pPr>
+        <w:spacing w:before="240" w:after="240"/>
+        <w:jc w:val="both"/>
+        <w:rPr>
+          <w:rFonts w:ascii="Arial" w:eastAsia="Arial" w:hAnsi="Arial" w:cs="Arial"/>
+        </w:rPr>
+      </w:pPr>
+      <w:r>
+        <w:rPr>
+          <w:rFonts w:ascii="Arial" w:eastAsia="Arial" w:hAnsi="Arial" w:cs="Arial"/>
+        </w:rPr>
+        <w:t>Raúl llama a su mejor amiga Camila, le dice que ira con sus amigos al bar la playa que queda ubicada en chapinero será el sábado a las 8 de la noche, le pregunta que, si quiere ir, por lo que ella acepta.</w:t>
       </w:r>
     </w:p>
     <w:p>

</xml_diff>